<commit_message>
Criação de Checklist, Planejamento, Glossário e  Modelo de casos uso. Alteração de TAP, Visão. Deleção de arquivos desnecessários. Criação de pastas na estrutura da política de GC.
</commit_message>
<xml_diff>
--- a/F360 - Finance360/Desenvolvimento/1.Requisitos/F360 - Visão.docx
+++ b/F360 - Finance360/Desenvolvimento/1.Requisitos/F360 - Visão.docx
@@ -74,56 +74,6 @@
     <w:p/>
     <w:p/>
     <w:p/>
-    <w:p>
-      <w:pPr>
-        <w:tabs>
-          <w:tab w:val="left" w:pos="4184"/>
-        </w:tabs>
-        <w:jc w:val="center"/>
-        <w:rPr>
-          <w:i/>
-        </w:rPr>
-      </w:pPr>
-      <w:r>
-        <w:rPr>
-          <w:i/>
-          <w:color w:val="0000FF"/>
-        </w:rPr>
-        <w:t xml:space="preserve">[A figura </w:t>
-      </w:r>
-      <w:proofErr w:type="gramStart"/>
-      <w:r>
-        <w:rPr>
-          <w:i/>
-          <w:color w:val="0000FF"/>
-        </w:rPr>
-        <w:t>a cima</w:t>
-      </w:r>
-      <w:proofErr w:type="gramEnd"/>
-      <w:r>
-        <w:rPr>
-          <w:i/>
-          <w:color w:val="0000FF"/>
-        </w:rPr>
-        <w:t xml:space="preserve"> serve de modelo para </w:t>
-      </w:r>
-      <w:proofErr w:type="spellStart"/>
-      <w:r>
-        <w:rPr>
-          <w:i/>
-          <w:color w:val="0000FF"/>
-        </w:rPr>
-        <w:t>templates</w:t>
-      </w:r>
-      <w:proofErr w:type="spellEnd"/>
-      <w:r>
-        <w:rPr>
-          <w:i/>
-          <w:color w:val="0000FF"/>
-        </w:rPr>
-        <w:t>. Para clientes, alterar com a marca do cliente]</w:t>
-      </w:r>
-    </w:p>
     <w:p>
       <w:r>
         <w:rPr>
@@ -574,14 +524,6 @@
         <w:tabs>
           <w:tab w:val="left" w:pos="3700"/>
         </w:tabs>
-        <w:sectPr>
-          <w:headerReference w:type="first" r:id="rId9"/>
-          <w:footerReference w:type="first" r:id="rId10"/>
-          <w:pgSz w:w="11907" w:h="16840" w:code="9"/>
-          <w:pgMar w:top="851" w:right="851" w:bottom="851" w:left="1418" w:header="851" w:footer="851" w:gutter="0"/>
-          <w:cols w:space="708"/>
-          <w:docGrid w:linePitch="360"/>
-        </w:sectPr>
       </w:pPr>
       <w:r>
         <w:rPr>
@@ -829,6 +771,28 @@
     </w:p>
     <w:p>
       <w:pPr>
+        <w:tabs>
+          <w:tab w:val="left" w:pos="3700"/>
+        </w:tabs>
+      </w:pPr>
+    </w:p>
+    <w:p>
+      <w:pPr>
+        <w:tabs>
+          <w:tab w:val="left" w:pos="3700"/>
+        </w:tabs>
+        <w:sectPr>
+          <w:headerReference w:type="first" r:id="rId9"/>
+          <w:footerReference w:type="first" r:id="rId10"/>
+          <w:pgSz w:w="11907" w:h="16840" w:code="9"/>
+          <w:pgMar w:top="851" w:right="851" w:bottom="851" w:left="1418" w:header="851" w:footer="851" w:gutter="0"/>
+          <w:cols w:space="708"/>
+          <w:docGrid w:linePitch="360"/>
+        </w:sectPr>
+      </w:pPr>
+    </w:p>
+    <w:p>
+      <w:pPr>
         <w:pStyle w:val="Ttulo"/>
         <w:jc w:val="center"/>
       </w:pPr>
@@ -1766,49 +1730,6 @@
     </w:p>
     <w:p>
       <w:pPr>
-        <w:pStyle w:val="Instruo"/>
-        <w:rPr>
-          <w:lang w:val="pt-PT"/>
-        </w:rPr>
-      </w:pPr>
-      <w:r>
-        <w:rPr>
-          <w:lang w:val="pt-PT"/>
-        </w:rPr>
-        <w:t>[Descreva resumidamente sobre o processo de negócio, contexto do sistema a ser desenvolvido.</w:t>
-      </w:r>
-    </w:p>
-    <w:p>
-      <w:pPr>
-        <w:pStyle w:val="Instruo"/>
-        <w:rPr>
-          <w:lang w:val="pt-PT"/>
-        </w:rPr>
-      </w:pPr>
-    </w:p>
-    <w:p>
-      <w:pPr>
-        <w:pStyle w:val="Instruo"/>
-        <w:rPr>
-          <w:lang w:val="pt-PT"/>
-        </w:rPr>
-      </w:pPr>
-      <w:r>
-        <w:rPr>
-          <w:lang w:val="pt-PT"/>
-        </w:rPr>
-        <w:t>Ex. A LOCALIZATOR é uma empresa de locação de carros de passeio para pessoas físicas e jurídicas a baixo custo.]</w:t>
-      </w:r>
-    </w:p>
-    <w:p>
-      <w:pPr>
-        <w:rPr>
-          <w:lang w:val="pt-PT"/>
-        </w:rPr>
-      </w:pPr>
-    </w:p>
-    <w:p>
-      <w:pPr>
         <w:rPr>
           <w:lang w:val="pt-PT"/>
         </w:rPr>
@@ -1838,60 +1759,6 @@
     </w:p>
     <w:p>
       <w:pPr>
-        <w:pStyle w:val="Instruo"/>
-        <w:rPr>
-          <w:lang w:val="pt-PT"/>
-        </w:rPr>
-      </w:pPr>
-      <w:r>
-        <w:rPr>
-          <w:lang w:val="pt-PT"/>
-        </w:rPr>
-        <w:t>[Descrever o objetivo do sistema a ser desenvolvido.</w:t>
-      </w:r>
-    </w:p>
-    <w:p>
-      <w:pPr>
-        <w:rPr>
-          <w:lang w:val="pt-PT"/>
-        </w:rPr>
-      </w:pPr>
-    </w:p>
-    <w:p>
-      <w:pPr>
-        <w:pStyle w:val="Instruo"/>
-        <w:rPr>
-          <w:lang w:val="pt-PT"/>
-        </w:rPr>
-      </w:pPr>
-      <w:r>
-        <w:rPr>
-          <w:lang w:val="pt-PT"/>
-        </w:rPr>
-        <w:t>Ex. O objetivo do sistema é fornecer recursos necessários para gestão de veículos locados, permitir o acompanhamento do início ao</w:t>
-      </w:r>
-      <w:r>
-        <w:rPr>
-          <w:lang w:val="pt-PT"/>
-        </w:rPr>
-        <w:t xml:space="preserve"> fim da locação, calcular valor</w:t>
-      </w:r>
-      <w:r>
-        <w:rPr>
-          <w:lang w:val="pt-PT"/>
-        </w:rPr>
-        <w:t xml:space="preserve"> da locação, emitir fatura e consultar disponibilidades futuras.]</w:t>
-      </w:r>
-    </w:p>
-    <w:p>
-      <w:pPr>
-        <w:rPr>
-          <w:lang w:val="pt-PT"/>
-        </w:rPr>
-      </w:pPr>
-    </w:p>
-    <w:p>
-      <w:pPr>
         <w:rPr>
           <w:lang w:val="pt-PT"/>
         </w:rPr>
@@ -1921,32 +1788,6 @@
     </w:p>
     <w:p>
       <w:pPr>
-        <w:pStyle w:val="Instruo"/>
-        <w:rPr>
-          <w:lang w:val="pt-PT"/>
-        </w:rPr>
-      </w:pPr>
-      <w:r>
-        <w:rPr>
-          <w:lang w:val="pt-PT"/>
-        </w:rPr>
-        <w:t xml:space="preserve">[Esta subseção fornece as definições de todos os termos, acrônimos e abreviações necessárias à adequada interpretação do documento </w:t>
-      </w:r>
-      <w:r>
-        <w:rPr>
-          <w:lang w:val="pt-PT"/>
-        </w:rPr>
-        <w:t>Visão</w:t>
-      </w:r>
-      <w:r>
-        <w:rPr>
-          <w:lang w:val="pt-PT"/>
-        </w:rPr>
-        <w:t>.]</w:t>
-      </w:r>
-    </w:p>
-    <w:p>
-      <w:pPr>
         <w:pStyle w:val="PargrafodaLista"/>
         <w:numPr>
           <w:ilvl w:val="0"/>
@@ -1981,29 +1822,24 @@
     </w:p>
     <w:p>
       <w:pPr>
+        <w:rPr>
+          <w:lang w:val="pt-PT"/>
+        </w:rPr>
+      </w:pPr>
+      <w:r>
+        <w:rPr>
+          <w:lang w:val="pt-PT"/>
+        </w:rPr>
+        <w:t>Não se aplica.</w:t>
+      </w:r>
+    </w:p>
+    <w:p>
+      <w:pPr>
         <w:pStyle w:val="Instruo"/>
         <w:rPr>
           <w:lang w:val="pt-PT"/>
         </w:rPr>
       </w:pPr>
-      <w:r>
-        <w:rPr>
-          <w:lang w:val="pt-PT"/>
-        </w:rPr>
-        <w:t xml:space="preserve">[Esta subseção fornece uma lista completa de todos os documentos mencionados em qualquer outra parte do documento </w:t>
-      </w:r>
-      <w:r>
-        <w:rPr>
-          <w:lang w:val="pt-PT"/>
-        </w:rPr>
-        <w:t>Visão</w:t>
-      </w:r>
-      <w:r>
-        <w:rPr>
-          <w:lang w:val="pt-PT"/>
-        </w:rPr>
-        <w:t>. Identifique cada documento por título, número do relatório (se aplicável), data e organização de publicação. Especifique as fontes a partir das quais as referências podem ser obtidas. Essas informações podem ser fornecidas por um anexo ou outro documento.]</w:t>
-      </w:r>
     </w:p>
     <w:p>
       <w:pPr>
@@ -2045,14 +1881,6 @@
       </w:r>
       <w:bookmarkEnd w:id="18"/>
     </w:p>
-    <w:p>
-      <w:pPr>
-        <w:pStyle w:val="Instruo"/>
-      </w:pPr>
-      <w:r>
-        <w:t>[Essa seção faz parte da Análise do Problema que deve abranger o entendimento do problema, a identificação dos envolvidos e a delimitação do escopo em alto nível. O escopo é representado pelas necessidades dos envolvidos.]</w:t>
-      </w:r>
-    </w:p>
     <w:p/>
     <w:tbl>
       <w:tblPr>
@@ -2061,15 +1889,15 @@
         <w:tblLook w:val="04A0" w:firstRow="1" w:lastRow="0" w:firstColumn="1" w:lastColumn="0" w:noHBand="0" w:noVBand="1"/>
       </w:tblPr>
       <w:tblGrid>
-        <w:gridCol w:w="3594"/>
-        <w:gridCol w:w="2113"/>
-        <w:gridCol w:w="3849"/>
-        <w:gridCol w:w="5572"/>
+        <w:gridCol w:w="3591"/>
+        <w:gridCol w:w="2104"/>
+        <w:gridCol w:w="3853"/>
+        <w:gridCol w:w="5580"/>
       </w:tblGrid>
       <w:tr>
         <w:tc>
           <w:tcPr>
-            <w:tcW w:w="3652" w:type="dxa"/>
+            <w:tcW w:w="3591" w:type="dxa"/>
             <w:shd w:val="pct5" w:color="auto" w:fill="auto"/>
           </w:tcPr>
           <w:p>
@@ -2092,7 +1920,7 @@
         </w:tc>
         <w:tc>
           <w:tcPr>
-            <w:tcW w:w="2123" w:type="dxa"/>
+            <w:tcW w:w="2104" w:type="dxa"/>
             <w:shd w:val="pct5" w:color="auto" w:fill="auto"/>
           </w:tcPr>
           <w:p>
@@ -2115,7 +1943,7 @@
         </w:tc>
         <w:tc>
           <w:tcPr>
-            <w:tcW w:w="3896" w:type="dxa"/>
+            <w:tcW w:w="3853" w:type="dxa"/>
             <w:shd w:val="pct5" w:color="auto" w:fill="auto"/>
           </w:tcPr>
           <w:p>
@@ -2138,7 +1966,7 @@
         </w:tc>
         <w:tc>
           <w:tcPr>
-            <w:tcW w:w="5683" w:type="dxa"/>
+            <w:tcW w:w="5580" w:type="dxa"/>
             <w:shd w:val="pct5" w:color="auto" w:fill="auto"/>
           </w:tcPr>
           <w:p>
@@ -2171,117 +1999,26 @@
       <w:tr>
         <w:tc>
           <w:tcPr>
-            <w:tcW w:w="3652" w:type="dxa"/>
+            <w:tcW w:w="3591" w:type="dxa"/>
+            <w:vAlign w:val="center"/>
           </w:tcPr>
-          <w:p>
-            <w:pPr>
-              <w:pStyle w:val="Instruo"/>
-            </w:pPr>
-            <w:r>
-              <w:t>[Descrever o problema.</w:t>
-            </w:r>
-          </w:p>
-          <w:p/>
-          <w:p>
-            <w:pPr>
-              <w:pStyle w:val="Instruo"/>
-            </w:pPr>
-            <w:r>
-              <w:t xml:space="preserve">Ex.: </w:t>
-            </w:r>
-          </w:p>
-          <w:p>
-            <w:pPr>
-              <w:pStyle w:val="Instruo"/>
-            </w:pPr>
-            <w:r>
-              <w:t>Controle</w:t>
-            </w:r>
-            <w:r>
-              <w:t xml:space="preserve"> dos veículos </w:t>
-            </w:r>
-            <w:r>
-              <w:t>locados e disponíveis</w:t>
-            </w:r>
-            <w:r>
-              <w:t xml:space="preserve"> feitos manualmente].</w:t>
-            </w:r>
-          </w:p>
           <w:p>
             <w:pPr>
               <w:jc w:val="left"/>
             </w:pPr>
             <w:r>
-              <w:t>O registro de finanças pessoais, se realizado, normalmente, é feito de forma manual, por meio de planilhas ou em papel.</w:t>
+              <w:t>O registro de finanças pessoais</w:t>
+            </w:r>
+            <w:r>
+              <w:t xml:space="preserve"> é demorado e difícil de ser feito.</w:t>
             </w:r>
           </w:p>
         </w:tc>
         <w:tc>
           <w:tcPr>
-            <w:tcW w:w="2123" w:type="dxa"/>
+            <w:tcW w:w="2104" w:type="dxa"/>
+            <w:vAlign w:val="center"/>
           </w:tcPr>
-          <w:p>
-            <w:pPr>
-              <w:pStyle w:val="Instruo"/>
-            </w:pPr>
-            <w:r>
-              <w:t>[Relacionar os envolvidos afetados pelo problema.</w:t>
-            </w:r>
-          </w:p>
-          <w:p/>
-          <w:p>
-            <w:pPr>
-              <w:pStyle w:val="Instruo"/>
-            </w:pPr>
-            <w:r>
-              <w:t xml:space="preserve">Ex.: </w:t>
-            </w:r>
-          </w:p>
-          <w:p>
-            <w:pPr>
-              <w:pStyle w:val="Instruo"/>
-              <w:numPr>
-                <w:ilvl w:val="0"/>
-                <w:numId w:val="10"/>
-              </w:numPr>
-            </w:pPr>
-            <w:r>
-              <w:t>Gestores;</w:t>
-            </w:r>
-          </w:p>
-          <w:p>
-            <w:pPr>
-              <w:pStyle w:val="Instruo"/>
-              <w:numPr>
-                <w:ilvl w:val="0"/>
-                <w:numId w:val="10"/>
-              </w:numPr>
-            </w:pPr>
-            <w:r>
-              <w:t>Funcionários</w:t>
-            </w:r>
-            <w:r>
-              <w:t>;</w:t>
-            </w:r>
-          </w:p>
-          <w:p>
-            <w:pPr>
-              <w:pStyle w:val="Instruo"/>
-              <w:numPr>
-                <w:ilvl w:val="0"/>
-                <w:numId w:val="10"/>
-              </w:numPr>
-            </w:pPr>
-            <w:r>
-              <w:t>Clientes</w:t>
-            </w:r>
-            <w:r>
-              <w:t>.</w:t>
-            </w:r>
-            <w:r>
-              <w:t>]</w:t>
-            </w:r>
-          </w:p>
           <w:p>
             <w:pPr>
               <w:pStyle w:val="PargrafodaLista"/>
@@ -2298,67 +2035,9 @@
         </w:tc>
         <w:tc>
           <w:tcPr>
-            <w:tcW w:w="3896" w:type="dxa"/>
+            <w:tcW w:w="3853" w:type="dxa"/>
+            <w:vAlign w:val="center"/>
           </w:tcPr>
-          <w:p>
-            <w:pPr>
-              <w:pStyle w:val="Instruo"/>
-            </w:pPr>
-            <w:r>
-              <w:t>[Descrever os impactos gerados pelo problema.</w:t>
-            </w:r>
-          </w:p>
-          <w:p/>
-          <w:p>
-            <w:pPr>
-              <w:pStyle w:val="Instruo"/>
-            </w:pPr>
-            <w:r>
-              <w:t xml:space="preserve">Ex.: </w:t>
-            </w:r>
-          </w:p>
-          <w:p>
-            <w:pPr>
-              <w:pStyle w:val="Instruo"/>
-              <w:numPr>
-                <w:ilvl w:val="0"/>
-                <w:numId w:val="9"/>
-              </w:numPr>
-            </w:pPr>
-            <w:r>
-              <w:t>Demora no atendimento dos clientes;</w:t>
-            </w:r>
-          </w:p>
-          <w:p>
-            <w:pPr>
-              <w:pStyle w:val="Instruo"/>
-              <w:numPr>
-                <w:ilvl w:val="0"/>
-                <w:numId w:val="9"/>
-              </w:numPr>
-            </w:pPr>
-            <w:r>
-              <w:t>Ausência de disponibilidade futura;</w:t>
-            </w:r>
-          </w:p>
-          <w:p>
-            <w:pPr>
-              <w:pStyle w:val="Instruo"/>
-              <w:numPr>
-                <w:ilvl w:val="0"/>
-                <w:numId w:val="9"/>
-              </w:numPr>
-            </w:pPr>
-            <w:r>
-              <w:t>Insatisfação ou até perda de clientes</w:t>
-            </w:r>
-            <w:r>
-              <w:t>, o que tem gerado d</w:t>
-            </w:r>
-            <w:r>
-              <w:t>ificuldade no cumprimento de metas de satisfação de clientes de 95%]</w:t>
-            </w:r>
-          </w:p>
           <w:p>
             <w:pPr>
               <w:pStyle w:val="PargrafodaLista"/>
@@ -2372,261 +2051,58 @@
               <w:t>Demora no registro e acompanhamento das finanças pessoais.</w:t>
             </w:r>
           </w:p>
-        </w:tc>
-        <w:tc>
-          <w:tcPr>
-            <w:tcW w:w="5683" w:type="dxa"/>
-          </w:tcPr>
           <w:p>
             <w:pPr>
-              <w:pStyle w:val="Instruo"/>
-              <w:rPr>
-                <w:lang w:val="pt-PT"/>
-              </w:rPr>
+              <w:pStyle w:val="PargrafodaLista"/>
+              <w:numPr>
+                <w:ilvl w:val="0"/>
+                <w:numId w:val="14"/>
+              </w:numPr>
+              <w:jc w:val="left"/>
             </w:pPr>
             <w:r>
-              <w:rPr>
-                <w:lang w:val="pt-PT"/>
-              </w:rPr>
-              <w:t xml:space="preserve">[Descrever a necessidade do usuário </w:t>
-            </w:r>
-            <w:r>
-              <w:rPr>
-                <w:lang w:val="pt-PT"/>
-              </w:rPr>
-              <w:t xml:space="preserve">na forma </w:t>
-            </w:r>
-            <w:r>
-              <w:rPr>
-                <w:b/>
-                <w:bCs/>
-                <w:lang w:val="pt-PT"/>
-              </w:rPr>
-              <w:t>de História de Usuário</w:t>
-            </w:r>
-            <w:r>
-              <w:rPr>
-                <w:lang w:val="pt-PT"/>
-              </w:rPr>
-              <w:t xml:space="preserve"> </w:t>
-            </w:r>
-            <w:r>
-              <w:rPr>
-                <w:lang w:val="pt-PT"/>
-              </w:rPr>
-              <w:t>de forma a identificar, QUEM, O QUE e PORQUE.</w:t>
+              <w:t>Falta de dados para análise das finanças pessoais.</w:t>
             </w:r>
           </w:p>
           <w:p>
             <w:pPr>
-              <w:pStyle w:val="Instruo"/>
-              <w:rPr>
-                <w:bCs/>
-              </w:rPr>
+              <w:pStyle w:val="PargrafodaLista"/>
+              <w:numPr>
+                <w:ilvl w:val="0"/>
+                <w:numId w:val="14"/>
+              </w:numPr>
+              <w:jc w:val="left"/>
             </w:pPr>
+            <w:r>
+              <w:t>Falta de planejamento financeiro.</w:t>
+            </w:r>
           </w:p>
+        </w:tc>
+        <w:tc>
+          <w:tcPr>
+            <w:tcW w:w="5580" w:type="dxa"/>
+            <w:vAlign w:val="center"/>
+          </w:tcPr>
           <w:p>
             <w:pPr>
-              <w:pStyle w:val="Instruo"/>
+              <w:jc w:val="left"/>
             </w:pPr>
             <w:r>
-              <w:t xml:space="preserve">"Como </w:t>
-            </w:r>
-            <w:r>
-              <w:t>um</w:t>
-            </w:r>
-            <w:r>
-              <w:rPr>
-                <w:b/>
-              </w:rPr>
-              <w:t xml:space="preserve"> tipo de usuário</w:t>
-            </w:r>
-            <w:r>
-              <w:t xml:space="preserve"> eu quero </w:t>
-            </w:r>
-            <w:r>
-              <w:rPr>
-                <w:b/>
-              </w:rPr>
-              <w:t>capacidade ou funcionalidade</w:t>
-            </w:r>
-            <w:r>
-              <w:t xml:space="preserve"> de modo que </w:t>
-            </w:r>
-            <w:r>
-              <w:rPr>
-                <w:b/>
-              </w:rPr>
-              <w:t>o valor do negócio ou benefício</w:t>
-            </w:r>
-            <w:r>
-              <w:t xml:space="preserve">" </w:t>
-            </w:r>
-          </w:p>
-          <w:p/>
-          <w:p>
-            <w:pPr>
-              <w:pStyle w:val="Instruo"/>
-              <w:rPr>
-                <w:lang w:val="pt-PT"/>
-              </w:rPr>
-            </w:pPr>
-            <w:r>
-              <w:rPr>
-                <w:lang w:val="pt-PT"/>
-              </w:rPr>
-              <w:t xml:space="preserve">Ex.: </w:t>
+              <w:t>Como um usuário, eu quero cadastrar minhas despesas, receitas, ativos e passivos em um único sistema.</w:t>
             </w:r>
           </w:p>
           <w:p>
             <w:pPr>
-              <w:pStyle w:val="Instruo"/>
+              <w:jc w:val="left"/>
             </w:pPr>
-            <w:r>
-              <w:rPr>
-                <w:lang w:val="pt-PT"/>
-              </w:rPr>
-              <w:t xml:space="preserve">Como </w:t>
-            </w:r>
-            <w:r>
-              <w:rPr>
-                <w:b/>
-                <w:lang w:val="pt-PT"/>
-              </w:rPr>
-              <w:t>funcionário</w:t>
-            </w:r>
-            <w:r>
-              <w:rPr>
-                <w:lang w:val="pt-PT"/>
-              </w:rPr>
-              <w:t xml:space="preserve"> eu quero </w:t>
-            </w:r>
-            <w:r>
-              <w:rPr>
-                <w:b/>
-                <w:lang w:val="pt-PT"/>
-              </w:rPr>
-              <w:t>ver os veículos disponíveis para locação</w:t>
-            </w:r>
-            <w:r>
-              <w:rPr>
-                <w:b/>
-                <w:lang w:val="pt-PT"/>
-              </w:rPr>
-              <w:t xml:space="preserve"> e a previsão de disponibilidade futura</w:t>
-            </w:r>
-            <w:r>
-              <w:rPr>
-                <w:lang w:val="pt-PT"/>
-              </w:rPr>
-              <w:t xml:space="preserve"> de modo que eu </w:t>
-            </w:r>
-            <w:r>
-              <w:rPr>
-                <w:b/>
-                <w:lang w:val="pt-PT"/>
-              </w:rPr>
-              <w:t xml:space="preserve">possa </w:t>
-            </w:r>
-            <w:r>
-              <w:rPr>
-                <w:b/>
-                <w:lang w:val="pt-PT"/>
-              </w:rPr>
-              <w:t xml:space="preserve">oferecer </w:t>
-            </w:r>
-            <w:r>
-              <w:rPr>
-                <w:b/>
-                <w:lang w:val="pt-PT"/>
-              </w:rPr>
-              <w:t xml:space="preserve">de forma </w:t>
-            </w:r>
-            <w:r>
-              <w:rPr>
-                <w:b/>
-                <w:lang w:val="pt-PT"/>
-              </w:rPr>
-              <w:t>rapida e precisa</w:t>
-            </w:r>
-            <w:r>
-              <w:rPr>
-                <w:b/>
-                <w:lang w:val="pt-PT"/>
-              </w:rPr>
-              <w:t xml:space="preserve"> clientes.</w:t>
-            </w:r>
-            <w:r>
-              <w:t>]</w:t>
-            </w:r>
           </w:p>
-          <w:p/>
-          <w:p>
-            <w:pPr>
-              <w:pStyle w:val="Instruo"/>
-            </w:pPr>
-            <w:r>
-              <w:rPr>
-                <w:lang w:val="pt-PT"/>
-              </w:rPr>
-              <w:t xml:space="preserve">Como </w:t>
-            </w:r>
-            <w:r>
-              <w:rPr>
-                <w:b/>
-                <w:lang w:val="pt-PT"/>
-              </w:rPr>
-              <w:t>gerente</w:t>
-            </w:r>
-            <w:r>
-              <w:rPr>
-                <w:lang w:val="pt-PT"/>
-              </w:rPr>
-              <w:t xml:space="preserve"> eu quero </w:t>
-            </w:r>
-            <w:r>
-              <w:rPr>
-                <w:b/>
-                <w:lang w:val="pt-PT"/>
-              </w:rPr>
-              <w:t>permitir que os clientes avaliem o atendimento</w:t>
-            </w:r>
-            <w:r>
-              <w:rPr>
-                <w:lang w:val="pt-PT"/>
-              </w:rPr>
-              <w:t xml:space="preserve"> de modo que eu possa </w:t>
-            </w:r>
-            <w:r>
-              <w:rPr>
-                <w:b/>
-                <w:lang w:val="pt-PT"/>
-              </w:rPr>
-              <w:t>acompanhar o nível de satisfação dos clientes e melhorar o processo</w:t>
-            </w:r>
-            <w:r>
-              <w:rPr>
-                <w:lang w:val="pt-PT"/>
-              </w:rPr>
-              <w:t>.</w:t>
-            </w:r>
-            <w:r>
-              <w:t>]</w:t>
-            </w:r>
-          </w:p>
-          <w:p>
-            <w:r>
-              <w:t>Como um usuário, eu quero cadastrar minhas despesas, receitas, ativos e passivos em um único sistema.</w:t>
-            </w:r>
-          </w:p>
-          <w:p/>
-          <w:p/>
         </w:tc>
       </w:tr>
       <w:tr>
         <w:tc>
           <w:tcPr>
-            <w:tcW w:w="3652" w:type="dxa"/>
+            <w:tcW w:w="3591" w:type="dxa"/>
+            <w:vAlign w:val="center"/>
           </w:tcPr>
           <w:p>
             <w:pPr>
@@ -2638,17 +2114,19 @@
               <w:jc w:val="left"/>
             </w:pPr>
             <w:r>
-              <w:t>A análise das finanças pessoais é demorada</w:t>
-            </w:r>
-            <w:r>
-              <w:t>.</w:t>
+              <w:t>A análise das finanças pessoais é demorada.</w:t>
             </w:r>
           </w:p>
-          <w:p/>
+          <w:p>
+            <w:pPr>
+              <w:jc w:val="left"/>
+            </w:pPr>
+          </w:p>
         </w:tc>
         <w:tc>
           <w:tcPr>
-            <w:tcW w:w="2123" w:type="dxa"/>
+            <w:tcW w:w="2104" w:type="dxa"/>
+            <w:vAlign w:val="center"/>
           </w:tcPr>
           <w:p>
             <w:pPr>
@@ -2660,13 +2138,14 @@
               <w:jc w:val="left"/>
             </w:pPr>
             <w:r>
-              <w:t xml:space="preserve"> Usuários Pessoa Física.</w:t>
+              <w:t>Usuários Pessoa Física.</w:t>
             </w:r>
           </w:p>
         </w:tc>
         <w:tc>
           <w:tcPr>
-            <w:tcW w:w="3896" w:type="dxa"/>
+            <w:tcW w:w="3853" w:type="dxa"/>
+            <w:vAlign w:val="center"/>
           </w:tcPr>
           <w:p>
             <w:pPr>
@@ -2678,6 +2157,7 @@
               <w:rPr>
                 <w:i w:val="0"/>
                 <w:iCs/>
+                <w:color w:val="auto"/>
               </w:rPr>
             </w:pPr>
             <w:r>
@@ -2689,22 +2169,58 @@
               <w:t>A análise das finanças não é fácil de ser feita pelos usuários.</w:t>
             </w:r>
           </w:p>
+          <w:p>
+            <w:pPr>
+              <w:pStyle w:val="PargrafodaLista"/>
+              <w:numPr>
+                <w:ilvl w:val="0"/>
+                <w:numId w:val="16"/>
+              </w:numPr>
+            </w:pPr>
+            <w:r>
+              <w:t>Aumento dos gastos.</w:t>
+            </w:r>
+          </w:p>
+          <w:p>
+            <w:pPr>
+              <w:pStyle w:val="PargrafodaLista"/>
+              <w:numPr>
+                <w:ilvl w:val="0"/>
+                <w:numId w:val="16"/>
+              </w:numPr>
+            </w:pPr>
+            <w:r>
+              <w:t>Gestão ineficiente de recursos.</w:t>
+            </w:r>
+          </w:p>
+          <w:p>
+            <w:pPr>
+              <w:pStyle w:val="PargrafodaLista"/>
+              <w:numPr>
+                <w:ilvl w:val="0"/>
+                <w:numId w:val="16"/>
+              </w:numPr>
+            </w:pPr>
+            <w:r>
+              <w:t>Saúde financeira prejudicada.</w:t>
+            </w:r>
+          </w:p>
+          <w:p/>
         </w:tc>
         <w:tc>
           <w:tcPr>
-            <w:tcW w:w="5683" w:type="dxa"/>
+            <w:tcW w:w="5580" w:type="dxa"/>
+            <w:vAlign w:val="center"/>
           </w:tcPr>
           <w:p>
             <w:pPr>
+              <w:jc w:val="left"/>
               <w:rPr>
                 <w:lang w:val="pt-PT"/>
               </w:rPr>
             </w:pPr>
             <w:r>
-              <w:t xml:space="preserve">Como um usuário, eu quero </w:t>
-            </w:r>
-            <w:r>
-              <w:t>ter acesso a relatórios para analisar minhas finanças pessoais.</w:t>
+              <w:t>Como um usuário, eu quero ter acesso a relatórios para analisar minhas finanças pessoais.</w:t>
             </w:r>
           </w:p>
         </w:tc>
@@ -2712,7 +2228,8 @@
       <w:tr>
         <w:tc>
           <w:tcPr>
-            <w:tcW w:w="3652" w:type="dxa"/>
+            <w:tcW w:w="3591" w:type="dxa"/>
+            <w:vAlign w:val="center"/>
           </w:tcPr>
           <w:p>
             <w:pPr>
@@ -2742,7 +2259,8 @@
         </w:tc>
         <w:tc>
           <w:tcPr>
-            <w:tcW w:w="2123" w:type="dxa"/>
+            <w:tcW w:w="2104" w:type="dxa"/>
+            <w:vAlign w:val="center"/>
           </w:tcPr>
           <w:p>
             <w:pPr>
@@ -2760,7 +2278,8 @@
         </w:tc>
         <w:tc>
           <w:tcPr>
-            <w:tcW w:w="3896" w:type="dxa"/>
+            <w:tcW w:w="3853" w:type="dxa"/>
+            <w:vAlign w:val="center"/>
           </w:tcPr>
           <w:p>
             <w:pPr>
@@ -2800,9 +2319,13 @@
         </w:tc>
         <w:tc>
           <w:tcPr>
-            <w:tcW w:w="5683" w:type="dxa"/>
+            <w:tcW w:w="5580" w:type="dxa"/>
+            <w:vAlign w:val="center"/>
           </w:tcPr>
           <w:p>
+            <w:pPr>
+              <w:jc w:val="left"/>
+            </w:pPr>
             <w:r>
               <w:t>Como um usuário, eu quero ter acesso aos valores dos meus ativos móveis em tempo real.</w:t>
             </w:r>
@@ -2887,9 +2410,9 @@
         <w:tblLook w:val="0000" w:firstRow="0" w:lastRow="0" w:firstColumn="0" w:lastColumn="0" w:noHBand="0" w:noVBand="0"/>
       </w:tblPr>
       <w:tblGrid>
-        <w:gridCol w:w="2026"/>
-        <w:gridCol w:w="3218"/>
-        <w:gridCol w:w="4384"/>
+        <w:gridCol w:w="2286"/>
+        <w:gridCol w:w="2008"/>
+        <w:gridCol w:w="2219"/>
       </w:tblGrid>
       <w:tr>
         <w:tc>
@@ -2969,7 +2492,6 @@
           </w:tcPr>
           <w:p>
             <w:pPr>
-              <w:pStyle w:val="Instruo"/>
               <w:rPr>
                 <w:lang w:val="pt-PT"/>
               </w:rPr>
@@ -2978,63 +2500,7 @@
               <w:rPr>
                 <w:lang w:val="pt-PT"/>
               </w:rPr>
-              <w:t>[Especifique o nome dos fornecedores de requisitos.</w:t>
-            </w:r>
-          </w:p>
-          <w:p>
-            <w:pPr>
-              <w:pStyle w:val="Instruo"/>
-              <w:rPr>
-                <w:lang w:val="pt-PT"/>
-              </w:rPr>
-            </w:pPr>
-          </w:p>
-          <w:p>
-            <w:pPr>
-              <w:pStyle w:val="Instruo"/>
-              <w:rPr>
-                <w:lang w:val="pt-PT"/>
-              </w:rPr>
-            </w:pPr>
-            <w:r>
-              <w:rPr>
-                <w:lang w:val="pt-PT"/>
-              </w:rPr>
-              <w:t>Exemplo:</w:t>
-            </w:r>
-          </w:p>
-          <w:p>
-            <w:pPr>
-              <w:pStyle w:val="Instruo"/>
-              <w:rPr>
-                <w:lang w:val="pt-PT"/>
-              </w:rPr>
-            </w:pPr>
-            <w:r>
-              <w:rPr>
-                <w:lang w:val="pt-PT"/>
-              </w:rPr>
-              <w:t>José João da Silva]</w:t>
-            </w:r>
-          </w:p>
-          <w:p>
-            <w:pPr>
-              <w:rPr>
-                <w:lang w:val="pt-PT"/>
-              </w:rPr>
-            </w:pPr>
-          </w:p>
-          <w:p>
-            <w:pPr>
-              <w:rPr>
-                <w:lang w:val="pt-PT"/>
-              </w:rPr>
-            </w:pPr>
-            <w:r>
-              <w:rPr>
-                <w:lang w:val="pt-PT"/>
-              </w:rPr>
-              <w:t>Edson Murakami</w:t>
+              <w:t>Juliano Vasques Balarin</w:t>
             </w:r>
           </w:p>
         </w:tc>
@@ -3042,62 +2508,6 @@
           <w:tcPr>
             <w:tcW w:w="0" w:type="auto"/>
           </w:tcPr>
-          <w:p>
-            <w:pPr>
-              <w:pStyle w:val="Instruo"/>
-              <w:rPr>
-                <w:lang w:val="pt-PT"/>
-              </w:rPr>
-            </w:pPr>
-            <w:r>
-              <w:rPr>
-                <w:lang w:val="pt-PT"/>
-              </w:rPr>
-              <w:t>[Especifique a responsabilidade e o cargo do do solicitante ou fornecedor de requisitos.</w:t>
-            </w:r>
-          </w:p>
-          <w:p>
-            <w:pPr>
-              <w:rPr>
-                <w:lang w:val="pt-PT"/>
-              </w:rPr>
-            </w:pPr>
-          </w:p>
-          <w:p>
-            <w:pPr>
-              <w:pStyle w:val="Instruo"/>
-              <w:rPr>
-                <w:lang w:val="pt-PT"/>
-              </w:rPr>
-            </w:pPr>
-            <w:r>
-              <w:rPr>
-                <w:lang w:val="pt-PT"/>
-              </w:rPr>
-              <w:t>Exemplo:</w:t>
-            </w:r>
-          </w:p>
-          <w:p>
-            <w:pPr>
-              <w:pStyle w:val="Instruo"/>
-              <w:rPr>
-                <w:lang w:val="pt-PT"/>
-              </w:rPr>
-            </w:pPr>
-            <w:r>
-              <w:rPr>
-                <w:lang w:val="pt-PT"/>
-              </w:rPr>
-              <w:t>Gerente da LOCALIZATOR]</w:t>
-            </w:r>
-          </w:p>
-          <w:p>
-            <w:pPr>
-              <w:rPr>
-                <w:lang w:val="pt-PT"/>
-              </w:rPr>
-            </w:pPr>
-          </w:p>
           <w:p>
             <w:pPr>
               <w:rPr>
@@ -3118,63 +2528,6 @@
           </w:tcPr>
           <w:p>
             <w:pPr>
-              <w:pStyle w:val="Instruo"/>
-              <w:rPr>
-                <w:lang w:val="pt-PT"/>
-              </w:rPr>
-            </w:pPr>
-            <w:r>
-              <w:rPr>
-                <w:lang w:val="pt-PT"/>
-              </w:rPr>
-              <w:t>[Resuma as principais responsabilidades do usuário no que diz respeito ao sistema que está sendo desenvolvido; ou seja, seu interesse como envolvido.</w:t>
-            </w:r>
-          </w:p>
-          <w:p>
-            <w:pPr>
-              <w:pStyle w:val="Instruo"/>
-              <w:rPr>
-                <w:lang w:val="pt-PT"/>
-              </w:rPr>
-            </w:pPr>
-          </w:p>
-          <w:p>
-            <w:pPr>
-              <w:pStyle w:val="Instruo"/>
-              <w:rPr>
-                <w:lang w:val="pt-PT"/>
-              </w:rPr>
-            </w:pPr>
-            <w:r>
-              <w:rPr>
-                <w:lang w:val="pt-PT"/>
-              </w:rPr>
-              <w:t>Exemplo:</w:t>
-            </w:r>
-          </w:p>
-          <w:p>
-            <w:pPr>
-              <w:pStyle w:val="Instruo"/>
-              <w:rPr>
-                <w:lang w:val="pt-PT"/>
-              </w:rPr>
-            </w:pPr>
-            <w:r>
-              <w:rPr>
-                <w:lang w:val="pt-PT"/>
-              </w:rPr>
-              <w:t>Gerenciar a unidade em termos de atendimento, reporte de resultados aos proprietários, contratação de pessoas, etc.]</w:t>
-            </w:r>
-          </w:p>
-          <w:p>
-            <w:pPr>
-              <w:rPr>
-                <w:lang w:val="pt-PT"/>
-              </w:rPr>
-            </w:pPr>
-          </w:p>
-          <w:p>
-            <w:pPr>
               <w:jc w:val="left"/>
               <w:rPr>
                 <w:lang w:val="pt-PT"/>
@@ -3184,7 +2537,7 @@
               <w:rPr>
                 <w:lang w:val="pt-PT"/>
               </w:rPr>
-              <w:t>Validar os requisitos fornecidos pelos desenvolvedores.</w:t>
+              <w:t>Desenvolver o sistema.</w:t>
             </w:r>
           </w:p>
         </w:tc>
@@ -3215,241 +2568,6 @@
     </w:p>
     <w:p>
       <w:pPr>
-        <w:pStyle w:val="Instruo"/>
-        <w:rPr>
-          <w:lang w:val="pt-PT"/>
-        </w:rPr>
-      </w:pPr>
-      <w:r>
-        <w:rPr>
-          <w:lang w:val="pt-PT"/>
-        </w:rPr>
-        <w:t>[Descreva quaisquer restrições que sejam impostas ao sistema ou ao processo de desenvolvimento. Essas restrições podem ser tratadas</w:t>
-      </w:r>
-      <w:r>
-        <w:rPr>
-          <w:lang w:val="pt-PT"/>
-        </w:rPr>
-        <w:t xml:space="preserve"> como requisitos não funcionais e também </w:t>
-      </w:r>
-      <w:r>
-        <w:rPr>
-          <w:lang w:val="pt-PT"/>
-        </w:rPr>
-        <w:t>como riscos ao projeto.</w:t>
-      </w:r>
-      <w:r>
-        <w:rPr>
-          <w:lang w:val="pt-PT"/>
-        </w:rPr>
-        <w:t xml:space="preserve"> </w:t>
-      </w:r>
-    </w:p>
-    <w:p>
-      <w:pPr>
-        <w:pStyle w:val="Instruo"/>
-        <w:rPr>
-          <w:lang w:val="pt-PT"/>
-        </w:rPr>
-      </w:pPr>
-    </w:p>
-    <w:p>
-      <w:pPr>
-        <w:pStyle w:val="Instruo"/>
-        <w:rPr>
-          <w:lang w:val="pt-PT"/>
-        </w:rPr>
-      </w:pPr>
-      <w:r>
-        <w:rPr>
-          <w:lang w:val="pt-PT"/>
-        </w:rPr>
-        <w:t>Consulte o Guia Requisitos de Sistema de Software.</w:t>
-      </w:r>
-    </w:p>
-    <w:p>
-      <w:pPr>
-        <w:pStyle w:val="Instruo"/>
-        <w:rPr>
-          <w:lang w:val="pt-PT"/>
-        </w:rPr>
-      </w:pPr>
-    </w:p>
-    <w:p>
-      <w:pPr>
-        <w:pStyle w:val="Instruo"/>
-        <w:rPr>
-          <w:lang w:val="pt-PT"/>
-        </w:rPr>
-      </w:pPr>
-    </w:p>
-    <w:p>
-      <w:pPr>
-        <w:pStyle w:val="Instruo"/>
-        <w:rPr>
-          <w:lang w:val="pt-PT"/>
-        </w:rPr>
-      </w:pPr>
-      <w:r>
-        <w:rPr>
-          <w:lang w:val="pt-PT"/>
-        </w:rPr>
-        <w:t>Ex.:</w:t>
-      </w:r>
-    </w:p>
-    <w:p>
-      <w:pPr>
-        <w:pStyle w:val="Instruo"/>
-        <w:numPr>
-          <w:ilvl w:val="0"/>
-          <w:numId w:val="7"/>
-        </w:numPr>
-        <w:rPr>
-          <w:lang w:val="pt-PT"/>
-        </w:rPr>
-      </w:pPr>
-      <w:r>
-        <w:rPr>
-          <w:lang w:val="pt-PT"/>
-        </w:rPr>
-        <w:t>Deve ser uma aplicação web;</w:t>
-      </w:r>
-    </w:p>
-    <w:p>
-      <w:pPr>
-        <w:pStyle w:val="Instruo"/>
-        <w:numPr>
-          <w:ilvl w:val="0"/>
-          <w:numId w:val="7"/>
-        </w:numPr>
-        <w:rPr>
-          <w:lang w:val="pt-PT"/>
-        </w:rPr>
-      </w:pPr>
-      <w:r>
-        <w:rPr>
-          <w:lang w:val="pt-PT"/>
-        </w:rPr>
-        <w:t>Deve rodar em qualquer sistema operacional;</w:t>
-      </w:r>
-    </w:p>
-    <w:p>
-      <w:pPr>
-        <w:pStyle w:val="Instruo"/>
-        <w:numPr>
-          <w:ilvl w:val="0"/>
-          <w:numId w:val="7"/>
-        </w:numPr>
-        <w:rPr>
-          <w:lang w:val="pt-PT"/>
-        </w:rPr>
-      </w:pPr>
-      <w:r>
-        <w:rPr>
-          <w:lang w:val="pt-PT"/>
-        </w:rPr>
-        <w:t>Deve usar a linguagem de programação Java;</w:t>
-      </w:r>
-    </w:p>
-    <w:p>
-      <w:pPr>
-        <w:pStyle w:val="Instruo"/>
-        <w:numPr>
-          <w:ilvl w:val="0"/>
-          <w:numId w:val="7"/>
-        </w:numPr>
-        <w:rPr>
-          <w:lang w:val="pt-PT"/>
-        </w:rPr>
-      </w:pPr>
-      <w:r>
-        <w:rPr>
-          <w:lang w:val="pt-PT"/>
-        </w:rPr>
-        <w:t>Deve ser entregue até Dezembro de 20</w:t>
-      </w:r>
-      <w:r>
-        <w:rPr>
-          <w:lang w:val="pt-PT"/>
-        </w:rPr>
-        <w:t>20</w:t>
-      </w:r>
-      <w:r>
-        <w:rPr>
-          <w:lang w:val="pt-PT"/>
-        </w:rPr>
-        <w:t>;</w:t>
-      </w:r>
-    </w:p>
-    <w:p>
-      <w:pPr>
-        <w:pStyle w:val="Instruo"/>
-        <w:numPr>
-          <w:ilvl w:val="0"/>
-          <w:numId w:val="7"/>
-        </w:numPr>
-        <w:rPr>
-          <w:lang w:val="pt-PT"/>
-        </w:rPr>
-      </w:pPr>
-      <w:r>
-        <w:rPr>
-          <w:lang w:val="pt-PT"/>
-        </w:rPr>
-        <w:t>Deve haver treinamento dos usuários;</w:t>
-      </w:r>
-    </w:p>
-    <w:p>
-      <w:pPr>
-        <w:pStyle w:val="Instruo"/>
-        <w:numPr>
-          <w:ilvl w:val="0"/>
-          <w:numId w:val="7"/>
-        </w:numPr>
-        <w:rPr>
-          <w:lang w:val="pt-PT"/>
-        </w:rPr>
-      </w:pPr>
-      <w:r>
-        <w:rPr>
-          <w:lang w:val="pt-PT"/>
-        </w:rPr>
-        <w:t>Deve haver help on-line</w:t>
-      </w:r>
-    </w:p>
-    <w:p>
-      <w:pPr>
-        <w:pStyle w:val="Instruo"/>
-        <w:numPr>
-          <w:ilvl w:val="0"/>
-          <w:numId w:val="7"/>
-        </w:numPr>
-        <w:rPr>
-          <w:lang w:val="pt-PT"/>
-        </w:rPr>
-      </w:pPr>
-      <w:r>
-        <w:rPr>
-          <w:lang w:val="pt-PT"/>
-        </w:rPr>
-        <w:t>Etc.</w:t>
-      </w:r>
-      <w:r>
-        <w:rPr>
-          <w:lang w:val="pt-PT"/>
-        </w:rPr>
-        <w:t>]</w:t>
-      </w:r>
-    </w:p>
-    <w:p>
-      <w:pPr>
-        <w:rPr>
-          <w:lang w:val="pt-PT"/>
-        </w:rPr>
-      </w:pPr>
-    </w:p>
-    <w:p>
-      <w:pPr>
         <w:pStyle w:val="PargrafodaLista"/>
         <w:numPr>
           <w:ilvl w:val="0"/>
@@ -3538,7 +2656,12 @@
     </w:p>
     <w:p>
       <w:pPr>
-        <w:pStyle w:val="Instruo"/>
+        <w:pStyle w:val="PargrafodaLista"/>
+        <w:numPr>
+          <w:ilvl w:val="0"/>
+          <w:numId w:val="7"/>
+        </w:numPr>
+        <w:jc w:val="left"/>
         <w:rPr>
           <w:lang w:val="pt-PT"/>
         </w:rPr>
@@ -3547,85 +2670,43 @@
         <w:rPr>
           <w:lang w:val="pt-PT"/>
         </w:rPr>
-        <w:t>[Descreva os riscos envolvidos no desenvolvimento do sistema. Ex.:</w:t>
-      </w:r>
-    </w:p>
-    <w:p>
-      <w:pPr>
-        <w:pStyle w:val="Instruo"/>
-        <w:numPr>
-          <w:ilvl w:val="0"/>
-          <w:numId w:val="7"/>
-        </w:numPr>
-        <w:rPr>
-          <w:lang w:val="pt-PT"/>
-        </w:rPr>
-      </w:pPr>
-      <w:r>
-        <w:rPr>
-          <w:lang w:val="pt-PT"/>
-        </w:rPr>
-        <w:t>Indisponibilidad</w:t>
+        <w:t>Cumprimento de prazo dada a complexidade</w:t>
       </w:r>
       <w:r>
         <w:rPr>
           <w:lang w:val="pt-PT"/>
         </w:rPr>
-        <w:t>e dos usuários tanto para fornecimento quanto para validação dos requisitos;</w:t>
+        <w:t>,</w:t>
       </w:r>
-    </w:p>
-    <w:p>
-      <w:pPr>
-        <w:pStyle w:val="Instruo"/>
-        <w:numPr>
-          <w:ilvl w:val="0"/>
-          <w:numId w:val="7"/>
-        </w:numPr>
-        <w:rPr>
-          <w:lang w:val="pt-PT"/>
-        </w:rPr>
-      </w:pPr>
       <w:r>
         <w:rPr>
           <w:lang w:val="pt-PT"/>
         </w:rPr>
-        <w:t>Cumprimento de prazo dada a complexidade e tempo para o desenvolvimento do sistema.</w:t>
+        <w:t xml:space="preserve"> </w:t>
       </w:r>
-    </w:p>
-    <w:p>
-      <w:pPr>
-        <w:pStyle w:val="Instruo"/>
-        <w:numPr>
-          <w:ilvl w:val="0"/>
-          <w:numId w:val="7"/>
-        </w:numPr>
-        <w:rPr>
-          <w:lang w:val="pt-PT"/>
-        </w:rPr>
-      </w:pPr>
       <w:r>
         <w:rPr>
           <w:lang w:val="pt-PT"/>
         </w:rPr>
-        <w:t>Etc.]</w:t>
+        <w:t xml:space="preserve">falta de recursos humanos e </w:t>
       </w:r>
-    </w:p>
-    <w:p>
-      <w:pPr>
-        <w:pStyle w:val="PargrafodaLista"/>
-        <w:numPr>
-          <w:ilvl w:val="0"/>
-          <w:numId w:val="7"/>
-        </w:numPr>
-        <w:rPr>
-          <w:lang w:val="pt-PT"/>
-        </w:rPr>
-      </w:pPr>
       <w:r>
         <w:rPr>
           <w:lang w:val="pt-PT"/>
         </w:rPr>
-        <w:t>Cumprimento de prazo dada a complexidade e tempo para o desenvolvimento do sistema.</w:t>
+        <w:t>tempo</w:t>
+      </w:r>
+      <w:r>
+        <w:rPr>
+          <w:lang w:val="pt-PT"/>
+        </w:rPr>
+        <w:t xml:space="preserve"> </w:t>
+      </w:r>
+      <w:r>
+        <w:rPr>
+          <w:lang w:val="pt-PT"/>
+        </w:rPr>
+        <w:t>para o desenvolvimento do sistema.</w:t>
       </w:r>
     </w:p>
     <w:p>
@@ -3640,105 +2721,9 @@
         <w:rPr>
           <w:lang w:val="pt-PT"/>
         </w:rPr>
-        <w:lastRenderedPageBreak/>
         <w:t>Requisitos de Documentação</w:t>
       </w:r>
       <w:bookmarkEnd w:id="22"/>
-    </w:p>
-    <w:p>
-      <w:pPr>
-        <w:pStyle w:val="Instruo"/>
-        <w:rPr>
-          <w:lang w:val="pt-PT"/>
-        </w:rPr>
-      </w:pPr>
-      <w:r>
-        <w:rPr>
-          <w:lang w:val="pt-PT"/>
-        </w:rPr>
-        <w:t>[Esta seção descreve a documentação que deverá ser desenvolvida para suportar a implantação bem-sucedida de aplicativos.</w:t>
-      </w:r>
-      <w:r>
-        <w:rPr>
-          <w:lang w:val="pt-PT"/>
-        </w:rPr>
-        <w:t xml:space="preserve"> Ex.:</w:t>
-      </w:r>
-    </w:p>
-    <w:p>
-      <w:pPr>
-        <w:pStyle w:val="Instruo"/>
-        <w:rPr>
-          <w:lang w:val="pt-PT"/>
-        </w:rPr>
-      </w:pPr>
-    </w:p>
-    <w:p>
-      <w:pPr>
-        <w:pStyle w:val="Instruo"/>
-        <w:numPr>
-          <w:ilvl w:val="0"/>
-          <w:numId w:val="8"/>
-        </w:numPr>
-        <w:rPr>
-          <w:lang w:val="pt-PT"/>
-        </w:rPr>
-      </w:pPr>
-      <w:r>
-        <w:rPr>
-          <w:lang w:val="pt-PT"/>
-        </w:rPr>
-        <w:t>Manual do usuário;</w:t>
-      </w:r>
-    </w:p>
-    <w:p>
-      <w:pPr>
-        <w:pStyle w:val="Instruo"/>
-        <w:numPr>
-          <w:ilvl w:val="0"/>
-          <w:numId w:val="8"/>
-        </w:numPr>
-        <w:rPr>
-          <w:lang w:val="pt-PT"/>
-        </w:rPr>
-      </w:pPr>
-      <w:r>
-        <w:rPr>
-          <w:lang w:val="pt-PT"/>
-        </w:rPr>
-        <w:t>Manual de instalação;</w:t>
-      </w:r>
-    </w:p>
-    <w:p>
-      <w:pPr>
-        <w:pStyle w:val="Instruo"/>
-        <w:numPr>
-          <w:ilvl w:val="0"/>
-          <w:numId w:val="8"/>
-        </w:numPr>
-        <w:rPr>
-          <w:lang w:val="pt-PT"/>
-        </w:rPr>
-      </w:pPr>
-      <w:r>
-        <w:rPr>
-          <w:lang w:val="pt-PT"/>
-        </w:rPr>
-        <w:t>Etc.</w:t>
-      </w:r>
-      <w:r>
-        <w:rPr>
-          <w:lang w:val="pt-PT"/>
-        </w:rPr>
-        <w:t>]</w:t>
-      </w:r>
-    </w:p>
-    <w:p>
-      <w:pPr>
-        <w:rPr>
-          <w:lang w:val="pt-PT"/>
-        </w:rPr>
-      </w:pPr>
     </w:p>
     <w:p>
       <w:pPr>
@@ -3936,27 +2921,14 @@
           <w:r>
             <w:t xml:space="preserve"> de </w:t>
           </w:r>
-          <w:r>
-            <w:fldChar w:fldCharType="begin"/>
-          </w:r>
-          <w:r>
-            <w:instrText xml:space="preserve"> NUMPAGES </w:instrText>
-          </w:r>
-          <w:r>
-            <w:fldChar w:fldCharType="separate"/>
-          </w:r>
-          <w:r>
-            <w:rPr>
-              <w:noProof/>
-            </w:rPr>
-            <w:t>3</w:t>
-          </w:r>
-          <w:r>
-            <w:rPr>
-              <w:noProof/>
-            </w:rPr>
-            <w:fldChar w:fldCharType="end"/>
-          </w:r>
+          <w:fldSimple w:instr=" NUMPAGES ">
+            <w:r>
+              <w:rPr>
+                <w:noProof/>
+              </w:rPr>
+              <w:t>3</w:t>
+            </w:r>
+          </w:fldSimple>
         </w:p>
       </w:tc>
     </w:tr>
@@ -4098,27 +3070,14 @@
           <w:r>
             <w:t xml:space="preserve"> de </w:t>
           </w:r>
-          <w:r>
-            <w:fldChar w:fldCharType="begin"/>
-          </w:r>
-          <w:r>
-            <w:instrText xml:space="preserve"> NUMPAGES </w:instrText>
-          </w:r>
-          <w:r>
-            <w:fldChar w:fldCharType="separate"/>
-          </w:r>
-          <w:r>
-            <w:rPr>
-              <w:noProof/>
-            </w:rPr>
-            <w:t>3</w:t>
-          </w:r>
-          <w:r>
-            <w:rPr>
-              <w:noProof/>
-            </w:rPr>
-            <w:fldChar w:fldCharType="end"/>
-          </w:r>
+          <w:fldSimple w:instr=" NUMPAGES ">
+            <w:r>
+              <w:rPr>
+                <w:noProof/>
+              </w:rPr>
+              <w:t>3</w:t>
+            </w:r>
+          </w:fldSimple>
         </w:p>
       </w:tc>
     </w:tr>
@@ -4260,27 +3219,14 @@
           <w:r>
             <w:t xml:space="preserve"> de </w:t>
           </w:r>
-          <w:r>
-            <w:fldChar w:fldCharType="begin"/>
-          </w:r>
-          <w:r>
-            <w:instrText xml:space="preserve"> NUMPAGES </w:instrText>
-          </w:r>
-          <w:r>
-            <w:fldChar w:fldCharType="separate"/>
-          </w:r>
-          <w:r>
-            <w:rPr>
-              <w:noProof/>
-            </w:rPr>
-            <w:t>3</w:t>
-          </w:r>
-          <w:r>
-            <w:rPr>
-              <w:noProof/>
-            </w:rPr>
-            <w:fldChar w:fldCharType="end"/>
-          </w:r>
+          <w:fldSimple w:instr=" NUMPAGES ">
+            <w:r>
+              <w:rPr>
+                <w:noProof/>
+              </w:rPr>
+              <w:t>3</w:t>
+            </w:r>
+          </w:fldSimple>
         </w:p>
       </w:tc>
     </w:tr>
@@ -4431,27 +3377,14 @@
           <w:r>
             <w:t xml:space="preserve"> de </w:t>
           </w:r>
-          <w:r>
-            <w:fldChar w:fldCharType="begin"/>
-          </w:r>
-          <w:r>
-            <w:instrText xml:space="preserve"> NUMPAGES </w:instrText>
-          </w:r>
-          <w:r>
-            <w:fldChar w:fldCharType="separate"/>
-          </w:r>
-          <w:r>
-            <w:rPr>
-              <w:noProof/>
-            </w:rPr>
-            <w:t>6</w:t>
-          </w:r>
-          <w:r>
-            <w:rPr>
-              <w:noProof/>
-            </w:rPr>
-            <w:fldChar w:fldCharType="end"/>
-          </w:r>
+          <w:fldSimple w:instr=" NUMPAGES ">
+            <w:r>
+              <w:rPr>
+                <w:noProof/>
+              </w:rPr>
+              <w:t>6</w:t>
+            </w:r>
+          </w:fldSimple>
         </w:p>
       </w:tc>
     </w:tr>
@@ -4615,10 +3548,10 @@
                 <v:path o:extrusionok="f" gradientshapeok="t" o:connecttype="rect"/>
                 <o:lock v:ext="edit" aspectratio="t"/>
               </v:shapetype>
-              <v:shape id="_x0000_i1025" type="#_x0000_t75" style="width:61.5pt;height:34.5pt">
+              <v:shape id="_x0000_i1025" type="#_x0000_t75" style="width:61.7pt;height:34.6pt">
                 <v:imagedata r:id="rId1" o:title=""/>
               </v:shape>
-              <o:OLEObject Type="Embed" ProgID="Word.Picture.8" ShapeID="_x0000_i1025" DrawAspect="Content" ObjectID="_1787553114" r:id="rId2"/>
+              <o:OLEObject Type="Embed" ProgID="Word.Picture.8" ShapeID="_x0000_i1025" DrawAspect="Content" ObjectID="_1789318793" r:id="rId2"/>
             </w:object>
           </w:r>
         </w:p>
@@ -4752,10 +3685,10 @@
                 <v:path o:extrusionok="f" gradientshapeok="t" o:connecttype="rect"/>
                 <o:lock v:ext="edit" aspectratio="t"/>
               </v:shapetype>
-              <v:shape id="_x0000_i1026" type="#_x0000_t75" style="width:61.5pt;height:34.5pt">
+              <v:shape id="_x0000_i1026" type="#_x0000_t75" style="width:61.7pt;height:34.6pt">
                 <v:imagedata r:id="rId1" o:title=""/>
               </v:shape>
-              <o:OLEObject Type="Embed" ProgID="Word.Picture.8" ShapeID="_x0000_i1026" DrawAspect="Content" ObjectID="_1787553115" r:id="rId2"/>
+              <o:OLEObject Type="Embed" ProgID="Word.Picture.8" ShapeID="_x0000_i1026" DrawAspect="Content" ObjectID="_1789318794" r:id="rId2"/>
             </w:object>
           </w:r>
         </w:p>
@@ -4889,10 +3822,10 @@
                 <v:path o:extrusionok="f" gradientshapeok="t" o:connecttype="rect"/>
                 <o:lock v:ext="edit" aspectratio="t"/>
               </v:shapetype>
-              <v:shape id="_x0000_i1027" type="#_x0000_t75" style="width:61.5pt;height:34.5pt">
+              <v:shape id="_x0000_i1027" type="#_x0000_t75" style="width:61.7pt;height:34.6pt">
                 <v:imagedata r:id="rId1" o:title=""/>
               </v:shape>
-              <o:OLEObject Type="Embed" ProgID="Word.Picture.8" ShapeID="_x0000_i1027" DrawAspect="Content" ObjectID="_1787553116" r:id="rId2"/>
+              <o:OLEObject Type="Embed" ProgID="Word.Picture.8" ShapeID="_x0000_i1027" DrawAspect="Content" ObjectID="_1789318795" r:id="rId2"/>
             </w:object>
           </w:r>
         </w:p>
@@ -4942,21 +3875,12 @@
         </w:tcPr>
         <w:p>
           <w:pPr>
-            <w:jc w:val="center"/>
             <w:rPr>
               <w:b/>
               <w:bCs/>
               <w:lang w:val="pt-PT"/>
             </w:rPr>
           </w:pPr>
-          <w:r>
-            <w:rPr>
-              <w:b/>
-              <w:bCs/>
-              <w:lang w:val="pt-PT"/>
-            </w:rPr>
-            <w:t>&lt;Marca do Cliente&gt;</w:t>
-          </w:r>
         </w:p>
       </w:tc>
       <w:sdt>
@@ -5025,7 +3949,7 @@
   <w:abstractNum w:abstractNumId="0" w15:restartNumberingAfterBreak="0">
     <w:nsid w:val="142F1683"/>
     <w:multiLevelType w:val="hybridMultilevel"/>
-    <w:tmpl w:val="E794A870"/>
+    <w:tmpl w:val="CC324212"/>
     <w:lvl w:ilvl="0" w:tplc="7DCC763A">
       <w:start w:val="1"/>
       <w:numFmt w:val="decimal"/>
@@ -7002,7 +5926,7 @@
   <w:style w:type="paragraph" w:default="1" w:styleId="Normal">
     <w:name w:val="Normal"/>
     <w:qFormat/>
-    <w:rsid w:val="00136E26"/>
+    <w:rsid w:val="00FC6AE1"/>
     <w:pPr>
       <w:jc w:val="both"/>
     </w:pPr>
@@ -7660,14 +6584,14 @@
     <w:charset w:val="00"/>
     <w:family w:val="swiss"/>
     <w:pitch w:val="variable"/>
-    <w:sig w:usb0="E4002EFF" w:usb1="C000247B" w:usb2="00000009" w:usb3="00000000" w:csb0="000001FF" w:csb1="00000000"/>
+    <w:sig w:usb0="E4002EFF" w:usb1="C200247B" w:usb2="00000009" w:usb3="00000000" w:csb0="000001FF" w:csb1="00000000"/>
   </w:font>
   <w:font w:name="Calibri Light">
     <w:panose1 w:val="020F0302020204030204"/>
     <w:charset w:val="00"/>
     <w:family w:val="swiss"/>
     <w:pitch w:val="variable"/>
-    <w:sig w:usb0="E4002EFF" w:usb1="C000247B" w:usb2="00000009" w:usb3="00000000" w:csb0="000001FF" w:csb1="00000000"/>
+    <w:sig w:usb0="E4002EFF" w:usb1="C200247B" w:usb2="00000009" w:usb3="00000000" w:csb0="000001FF" w:csb1="00000000"/>
   </w:font>
   <w:font w:name="Aptos">
     <w:charset w:val="00"/>
@@ -7701,8 +6625,11 @@
   </w:compat>
   <w:rsids>
     <w:rsidRoot w:val="004F0886"/>
+    <w:rsid w:val="000552D2"/>
     <w:rsid w:val="001E1E07"/>
     <w:rsid w:val="004F0886"/>
+    <w:rsid w:val="00926482"/>
+    <w:rsid w:val="00F652C9"/>
   </w:rsids>
   <m:mathPr>
     <m:mathFont m:val="Cambria Math"/>
@@ -8171,9 +7098,6 @@
   <w:style w:type="paragraph" w:customStyle="1" w:styleId="2CC43DE2F78A424D9C75877E53DC1DD2">
     <w:name w:val="2CC43DE2F78A424D9C75877E53DC1DD2"/>
   </w:style>
-  <w:style w:type="paragraph" w:customStyle="1" w:styleId="9CA7986319A34D39B9E2125F11EA7061">
-    <w:name w:val="9CA7986319A34D39B9E2125F11EA7061"/>
-  </w:style>
 </w:styles>
 </file>
 

</xml_diff>